<commit_message>
se modifican la emision de constancias y se corrige las observaciones de las fechas numericas r por letras reportadas por Paula
</commit_message>
<xml_diff>
--- a/SIGOFCv3/Archivos/Constancias/PlantillaConstanciasTH.docx
+++ b/SIGOFCv3/Archivos/Constancias/PlantillaConstanciasTH.docx
@@ -1,6 +1,6 @@
 
 <file path=word/document.xml><?xml version="1.0" encoding="utf-8"?>
-<w:document xmlns:wpc="http://schemas.microsoft.com/office/word/2010/wordprocessingCanvas" xmlns:cx="http://schemas.microsoft.com/office/drawing/2014/chartex" xmlns:cx1="http://schemas.microsoft.com/office/drawing/2015/9/8/chartex" xmlns:cx2="http://schemas.microsoft.com/office/drawing/2015/10/21/chartex" xmlns:cx3="http://schemas.microsoft.com/office/drawing/2016/5/9/chartex" xmlns:cx4="http://schemas.microsoft.com/office/drawing/2016/5/10/chartex" xmlns:cx5="http://schemas.microsoft.com/office/drawing/2016/5/11/chartex" xmlns:cx6="http://schemas.microsoft.com/office/drawing/2016/5/12/chartex" xmlns:cx7="http://schemas.microsoft.com/office/drawing/2016/5/13/chartex" xmlns:cx8="http://schemas.microsoft.com/office/drawing/2016/5/14/chartex" xmlns:mc="http://schemas.openxmlformats.org/markup-compatibility/2006" xmlns:aink="http://schemas.microsoft.com/office/drawing/2016/ink" xmlns:am3d="http://schemas.microsoft.com/office/drawing/2017/model3d" xmlns:o="urn:schemas-microsoft-com:office:office" xmlns:r="http://schemas.openxmlformats.org/officeDocument/2006/relationships" xmlns:m="http://schemas.openxmlformats.org/officeDocument/2006/math" xmlns:v="urn:schemas-microsoft-com:vml" xmlns:wp14="http://schemas.microsoft.com/office/word/2010/wordprocessingDrawing" xmlns:wp="http://schemas.openxmlformats.org/drawingml/2006/wordprocessingDrawing" xmlns:w10="urn:schemas-microsoft-com:office:word" xmlns:w="http://schemas.openxmlformats.org/wordprocessingml/2006/main" xmlns:w14="http://schemas.microsoft.com/office/word/2010/wordml" xmlns:w15="http://schemas.microsoft.com/office/word/2012/wordml" xmlns:w16cid="http://schemas.microsoft.com/office/word/2016/wordml/cid" xmlns:w16se="http://schemas.microsoft.com/office/word/2015/wordml/symex" xmlns:wpg="http://schemas.microsoft.com/office/word/2010/wordprocessingGroup" xmlns:wpi="http://schemas.microsoft.com/office/word/2010/wordprocessingInk" xmlns:wne="http://schemas.microsoft.com/office/word/2006/wordml" xmlns:wps="http://schemas.microsoft.com/office/word/2010/wordprocessingShape" mc:Ignorable="w14 w15 w16se w16cid wp14">
+<w:document xmlns:wpc="http://schemas.microsoft.com/office/word/2010/wordprocessingCanvas" xmlns:cx="http://schemas.microsoft.com/office/drawing/2014/chartex" xmlns:cx1="http://schemas.microsoft.com/office/drawing/2015/9/8/chartex" xmlns:cx2="http://schemas.microsoft.com/office/drawing/2015/10/21/chartex" xmlns:cx3="http://schemas.microsoft.com/office/drawing/2016/5/9/chartex" xmlns:cx4="http://schemas.microsoft.com/office/drawing/2016/5/10/chartex" xmlns:cx5="http://schemas.microsoft.com/office/drawing/2016/5/11/chartex" xmlns:cx6="http://schemas.microsoft.com/office/drawing/2016/5/12/chartex" xmlns:cx7="http://schemas.microsoft.com/office/drawing/2016/5/13/chartex" xmlns:cx8="http://schemas.microsoft.com/office/drawing/2016/5/14/chartex" xmlns:mc="http://schemas.openxmlformats.org/markup-compatibility/2006" xmlns:aink="http://schemas.microsoft.com/office/drawing/2016/ink" xmlns:am3d="http://schemas.microsoft.com/office/drawing/2017/model3d" xmlns:o="urn:schemas-microsoft-com:office:office" xmlns:oel="http://schemas.microsoft.com/office/2019/extlst" xmlns:r="http://schemas.openxmlformats.org/officeDocument/2006/relationships" xmlns:m="http://schemas.openxmlformats.org/officeDocument/2006/math" xmlns:v="urn:schemas-microsoft-com:vml" xmlns:wp14="http://schemas.microsoft.com/office/word/2010/wordprocessingDrawing" xmlns:wp="http://schemas.openxmlformats.org/drawingml/2006/wordprocessingDrawing" xmlns:w10="urn:schemas-microsoft-com:office:word" xmlns:w="http://schemas.openxmlformats.org/wordprocessingml/2006/main" xmlns:w14="http://schemas.microsoft.com/office/word/2010/wordml" xmlns:w15="http://schemas.microsoft.com/office/word/2012/wordml" xmlns:w16cex="http://schemas.microsoft.com/office/word/2018/wordml/cex" xmlns:w16cid="http://schemas.microsoft.com/office/word/2016/wordml/cid" xmlns:w16="http://schemas.microsoft.com/office/word/2018/wordml" xmlns:w16sdtdh="http://schemas.microsoft.com/office/word/2020/wordml/sdtdatahash" xmlns:w16se="http://schemas.microsoft.com/office/word/2015/wordml/symex" xmlns:wpg="http://schemas.microsoft.com/office/word/2010/wordprocessingGroup" xmlns:wpi="http://schemas.microsoft.com/office/word/2010/wordprocessingInk" xmlns:wne="http://schemas.microsoft.com/office/word/2006/wordml" xmlns:wps="http://schemas.microsoft.com/office/word/2010/wordprocessingShape" mc:Ignorable="w14 w15 w16se w16cid w16 w16cex w16sdtdh wp14">
   <w:body>
     <w:p>
       <w:pPr>
@@ -427,7 +427,34 @@
           <w:sz w:val="22"/>
           <w:szCs w:val="22"/>
         </w:rPr>
-        <w:t>el VAR_FECHA_SUPER</w:t>
+        <w:t xml:space="preserve">el </w:t>
+      </w:r>
+      <w:r>
+        <w:rPr>
+          <w:rFonts w:ascii="Proxima Nova" w:hAnsi="Proxima Nova"/>
+          <w:color w:val="595959" w:themeColor="text1" w:themeTint="A6"/>
+          <w:sz w:val="22"/>
+          <w:szCs w:val="22"/>
+        </w:rPr>
+        <w:t>VAR_INICIO_SUP</w:t>
+      </w:r>
+      <w:r>
+        <w:rPr>
+          <w:rFonts w:ascii="Proxima Nova" w:hAnsi="Proxima Nova"/>
+          <w:color w:val="595959" w:themeColor="text1" w:themeTint="A6"/>
+          <w:sz w:val="22"/>
+          <w:szCs w:val="22"/>
+        </w:rPr>
+        <w:t xml:space="preserve"> al </w:t>
+      </w:r>
+      <w:r>
+        <w:rPr>
+          <w:rFonts w:ascii="Proxima Nova" w:hAnsi="Proxima Nova"/>
+          <w:color w:val="595959" w:themeColor="text1" w:themeTint="A6"/>
+          <w:sz w:val="22"/>
+          <w:szCs w:val="22"/>
+        </w:rPr>
+        <w:t>VAR_FIN_SUP</w:t>
       </w:r>
       <w:r>
         <w:rPr>
@@ -541,6 +568,15 @@
           <w:szCs w:val="22"/>
         </w:rPr>
         <w:t>VAR_POA_CONST</w:t>
+      </w:r>
+      <w:r>
+        <w:rPr>
+          <w:rFonts w:ascii="Proxima Nova" w:hAnsi="Proxima Nova"/>
+          <w:color w:val="595959" w:themeColor="text1" w:themeTint="A6"/>
+          <w:sz w:val="22"/>
+          <w:szCs w:val="22"/>
+        </w:rPr>
+        <w:t xml:space="preserve"> (VAR_INI_POA)</w:t>
       </w:r>
       <w:r>
         <w:rPr>
@@ -628,8 +664,6 @@
         </w:rPr>
         <w:t>VAR_CONST_EMISION</w:t>
       </w:r>
-      <w:bookmarkStart w:id="0" w:name="_GoBack"/>
-      <w:bookmarkEnd w:id="0"/>
     </w:p>
     <w:p>
       <w:pPr>
@@ -861,7 +895,7 @@
 </file>
 
 <file path=word/endnotes.xml><?xml version="1.0" encoding="utf-8"?>
-<w:endnotes xmlns:wpc="http://schemas.microsoft.com/office/word/2010/wordprocessingCanvas" xmlns:cx="http://schemas.microsoft.com/office/drawing/2014/chartex" xmlns:cx1="http://schemas.microsoft.com/office/drawing/2015/9/8/chartex" xmlns:cx2="http://schemas.microsoft.com/office/drawing/2015/10/21/chartex" xmlns:cx3="http://schemas.microsoft.com/office/drawing/2016/5/9/chartex" xmlns:cx4="http://schemas.microsoft.com/office/drawing/2016/5/10/chartex" xmlns:cx5="http://schemas.microsoft.com/office/drawing/2016/5/11/chartex" xmlns:cx6="http://schemas.microsoft.com/office/drawing/2016/5/12/chartex" xmlns:cx7="http://schemas.microsoft.com/office/drawing/2016/5/13/chartex" xmlns:cx8="http://schemas.microsoft.com/office/drawing/2016/5/14/chartex" xmlns:mc="http://schemas.openxmlformats.org/markup-compatibility/2006" xmlns:aink="http://schemas.microsoft.com/office/drawing/2016/ink" xmlns:am3d="http://schemas.microsoft.com/office/drawing/2017/model3d" xmlns:o="urn:schemas-microsoft-com:office:office" xmlns:r="http://schemas.openxmlformats.org/officeDocument/2006/relationships" xmlns:m="http://schemas.openxmlformats.org/officeDocument/2006/math" xmlns:v="urn:schemas-microsoft-com:vml" xmlns:wp14="http://schemas.microsoft.com/office/word/2010/wordprocessingDrawing" xmlns:wp="http://schemas.openxmlformats.org/drawingml/2006/wordprocessingDrawing" xmlns:w10="urn:schemas-microsoft-com:office:word" xmlns:w="http://schemas.openxmlformats.org/wordprocessingml/2006/main" xmlns:w14="http://schemas.microsoft.com/office/word/2010/wordml" xmlns:w15="http://schemas.microsoft.com/office/word/2012/wordml" xmlns:w16cid="http://schemas.microsoft.com/office/word/2016/wordml/cid" xmlns:w16se="http://schemas.microsoft.com/office/word/2015/wordml/symex" xmlns:wpg="http://schemas.microsoft.com/office/word/2010/wordprocessingGroup" xmlns:wpi="http://schemas.microsoft.com/office/word/2010/wordprocessingInk" xmlns:wne="http://schemas.microsoft.com/office/word/2006/wordml" xmlns:wps="http://schemas.microsoft.com/office/word/2010/wordprocessingShape" mc:Ignorable="w14 w15 w16se w16cid wp14">
+<w:endnotes xmlns:wpc="http://schemas.microsoft.com/office/word/2010/wordprocessingCanvas" xmlns:cx="http://schemas.microsoft.com/office/drawing/2014/chartex" xmlns:cx1="http://schemas.microsoft.com/office/drawing/2015/9/8/chartex" xmlns:cx2="http://schemas.microsoft.com/office/drawing/2015/10/21/chartex" xmlns:cx3="http://schemas.microsoft.com/office/drawing/2016/5/9/chartex" xmlns:cx4="http://schemas.microsoft.com/office/drawing/2016/5/10/chartex" xmlns:cx5="http://schemas.microsoft.com/office/drawing/2016/5/11/chartex" xmlns:cx6="http://schemas.microsoft.com/office/drawing/2016/5/12/chartex" xmlns:cx7="http://schemas.microsoft.com/office/drawing/2016/5/13/chartex" xmlns:cx8="http://schemas.microsoft.com/office/drawing/2016/5/14/chartex" xmlns:mc="http://schemas.openxmlformats.org/markup-compatibility/2006" xmlns:aink="http://schemas.microsoft.com/office/drawing/2016/ink" xmlns:am3d="http://schemas.microsoft.com/office/drawing/2017/model3d" xmlns:o="urn:schemas-microsoft-com:office:office" xmlns:oel="http://schemas.microsoft.com/office/2019/extlst" xmlns:r="http://schemas.openxmlformats.org/officeDocument/2006/relationships" xmlns:m="http://schemas.openxmlformats.org/officeDocument/2006/math" xmlns:v="urn:schemas-microsoft-com:vml" xmlns:wp14="http://schemas.microsoft.com/office/word/2010/wordprocessingDrawing" xmlns:wp="http://schemas.openxmlformats.org/drawingml/2006/wordprocessingDrawing" xmlns:w10="urn:schemas-microsoft-com:office:word" xmlns:w="http://schemas.openxmlformats.org/wordprocessingml/2006/main" xmlns:w14="http://schemas.microsoft.com/office/word/2010/wordml" xmlns:w15="http://schemas.microsoft.com/office/word/2012/wordml" xmlns:w16cex="http://schemas.microsoft.com/office/word/2018/wordml/cex" xmlns:w16cid="http://schemas.microsoft.com/office/word/2016/wordml/cid" xmlns:w16="http://schemas.microsoft.com/office/word/2018/wordml" xmlns:w16sdtdh="http://schemas.microsoft.com/office/word/2020/wordml/sdtdatahash" xmlns:w16se="http://schemas.microsoft.com/office/word/2015/wordml/symex" xmlns:wpg="http://schemas.microsoft.com/office/word/2010/wordprocessingGroup" xmlns:wpi="http://schemas.microsoft.com/office/word/2010/wordprocessingInk" xmlns:wne="http://schemas.microsoft.com/office/word/2006/wordml" xmlns:wps="http://schemas.microsoft.com/office/word/2010/wordprocessingShape" mc:Ignorable="w14 w15 w16se w16cid w16 w16cex w16sdtdh wp14">
   <w:endnote w:type="separator" w:id="-1">
     <w:p>
       <w:r>
@@ -880,7 +914,7 @@
 </file>
 
 <file path=word/footer1.xml><?xml version="1.0" encoding="utf-8"?>
-<w:ftr xmlns:wpc="http://schemas.microsoft.com/office/word/2010/wordprocessingCanvas" xmlns:cx="http://schemas.microsoft.com/office/drawing/2014/chartex" xmlns:cx1="http://schemas.microsoft.com/office/drawing/2015/9/8/chartex" xmlns:cx2="http://schemas.microsoft.com/office/drawing/2015/10/21/chartex" xmlns:cx3="http://schemas.microsoft.com/office/drawing/2016/5/9/chartex" xmlns:cx4="http://schemas.microsoft.com/office/drawing/2016/5/10/chartex" xmlns:cx5="http://schemas.microsoft.com/office/drawing/2016/5/11/chartex" xmlns:cx6="http://schemas.microsoft.com/office/drawing/2016/5/12/chartex" xmlns:cx7="http://schemas.microsoft.com/office/drawing/2016/5/13/chartex" xmlns:cx8="http://schemas.microsoft.com/office/drawing/2016/5/14/chartex" xmlns:mc="http://schemas.openxmlformats.org/markup-compatibility/2006" xmlns:aink="http://schemas.microsoft.com/office/drawing/2016/ink" xmlns:am3d="http://schemas.microsoft.com/office/drawing/2017/model3d" xmlns:o="urn:schemas-microsoft-com:office:office" xmlns:r="http://schemas.openxmlformats.org/officeDocument/2006/relationships" xmlns:m="http://schemas.openxmlformats.org/officeDocument/2006/math" xmlns:v="urn:schemas-microsoft-com:vml" xmlns:wp14="http://schemas.microsoft.com/office/word/2010/wordprocessingDrawing" xmlns:wp="http://schemas.openxmlformats.org/drawingml/2006/wordprocessingDrawing" xmlns:w10="urn:schemas-microsoft-com:office:word" xmlns:w="http://schemas.openxmlformats.org/wordprocessingml/2006/main" xmlns:w14="http://schemas.microsoft.com/office/word/2010/wordml" xmlns:w15="http://schemas.microsoft.com/office/word/2012/wordml" xmlns:w16cid="http://schemas.microsoft.com/office/word/2016/wordml/cid" xmlns:w16se="http://schemas.microsoft.com/office/word/2015/wordml/symex" xmlns:wpg="http://schemas.microsoft.com/office/word/2010/wordprocessingGroup" xmlns:wpi="http://schemas.microsoft.com/office/word/2010/wordprocessingInk" xmlns:wne="http://schemas.microsoft.com/office/word/2006/wordml" xmlns:wps="http://schemas.microsoft.com/office/word/2010/wordprocessingShape" mc:Ignorable="w14 w15 w16se w16cid wp14">
+<w:ftr xmlns:wpc="http://schemas.microsoft.com/office/word/2010/wordprocessingCanvas" xmlns:cx="http://schemas.microsoft.com/office/drawing/2014/chartex" xmlns:cx1="http://schemas.microsoft.com/office/drawing/2015/9/8/chartex" xmlns:cx2="http://schemas.microsoft.com/office/drawing/2015/10/21/chartex" xmlns:cx3="http://schemas.microsoft.com/office/drawing/2016/5/9/chartex" xmlns:cx4="http://schemas.microsoft.com/office/drawing/2016/5/10/chartex" xmlns:cx5="http://schemas.microsoft.com/office/drawing/2016/5/11/chartex" xmlns:cx6="http://schemas.microsoft.com/office/drawing/2016/5/12/chartex" xmlns:cx7="http://schemas.microsoft.com/office/drawing/2016/5/13/chartex" xmlns:cx8="http://schemas.microsoft.com/office/drawing/2016/5/14/chartex" xmlns:mc="http://schemas.openxmlformats.org/markup-compatibility/2006" xmlns:aink="http://schemas.microsoft.com/office/drawing/2016/ink" xmlns:am3d="http://schemas.microsoft.com/office/drawing/2017/model3d" xmlns:o="urn:schemas-microsoft-com:office:office" xmlns:oel="http://schemas.microsoft.com/office/2019/extlst" xmlns:r="http://schemas.openxmlformats.org/officeDocument/2006/relationships" xmlns:m="http://schemas.openxmlformats.org/officeDocument/2006/math" xmlns:v="urn:schemas-microsoft-com:vml" xmlns:wp14="http://schemas.microsoft.com/office/word/2010/wordprocessingDrawing" xmlns:wp="http://schemas.openxmlformats.org/drawingml/2006/wordprocessingDrawing" xmlns:w10="urn:schemas-microsoft-com:office:word" xmlns:w="http://schemas.openxmlformats.org/wordprocessingml/2006/main" xmlns:w14="http://schemas.microsoft.com/office/word/2010/wordml" xmlns:w15="http://schemas.microsoft.com/office/word/2012/wordml" xmlns:w16cex="http://schemas.microsoft.com/office/word/2018/wordml/cex" xmlns:w16cid="http://schemas.microsoft.com/office/word/2016/wordml/cid" xmlns:w16="http://schemas.microsoft.com/office/word/2018/wordml" xmlns:w16sdtdh="http://schemas.microsoft.com/office/word/2020/wordml/sdtdatahash" xmlns:w16se="http://schemas.microsoft.com/office/word/2015/wordml/symex" xmlns:wpg="http://schemas.microsoft.com/office/word/2010/wordprocessingGroup" xmlns:wpi="http://schemas.microsoft.com/office/word/2010/wordprocessingInk" xmlns:wne="http://schemas.microsoft.com/office/word/2006/wordml" xmlns:wps="http://schemas.microsoft.com/office/word/2010/wordprocessingShape" mc:Ignorable="w14 w15 w16se w16cid w16 w16cex w16sdtdh wp14">
   <w:p>
     <w:pPr>
       <w:pStyle w:val="Piedepgina"/>
@@ -1100,7 +1134,7 @@
                               <w:sz w:val="13"/>
                               <w:szCs w:val="13"/>
                             </w:rPr>
-                            <w:t xml:space="preserve"> con </w:t>
+                            <w:t xml:space="preserve"> con</w:t>
                           </w:r>
                           <w:r>
                             <w:rPr>
@@ -1109,7 +1143,16 @@
                               <w:sz w:val="13"/>
                               <w:szCs w:val="13"/>
                             </w:rPr>
-                            <w:t xml:space="preserve">Resolución Administrativa </w:t>
+                            <w:t>:</w:t>
+                          </w:r>
+                          <w:r>
+                            <w:rPr>
+                              <w:rFonts w:ascii="Proxima Nova" w:hAnsi="Proxima Nova"/>
+                              <w:color w:val="595959" w:themeColor="text1" w:themeTint="A6"/>
+                              <w:sz w:val="13"/>
+                              <w:szCs w:val="13"/>
+                            </w:rPr>
+                            <w:t xml:space="preserve"> </w:t>
                           </w:r>
                           <w:r>
                             <w:rPr>
@@ -1285,7 +1328,7 @@
               <v:stroke joinstyle="miter"/>
               <v:path gradientshapeok="t" o:connecttype="rect"/>
             </v:shapetype>
-            <v:shape id="Cuadro de texto 10" o:spid="_x0000_s1027" type="#_x0000_t202" style="position:absolute;margin-left:0;margin-top:-86.2pt;width:549.75pt;height:102.75pt;z-index:251666432;visibility:visible;mso-wrap-style:square;mso-width-percent:0;mso-height-percent:0;mso-wrap-distance-left:9pt;mso-wrap-distance-top:0;mso-wrap-distance-right:9pt;mso-wrap-distance-bottom:0;mso-position-horizontal:center;mso-position-horizontal-relative:margin;mso-position-vertical:absolute;mso-position-vertical-relative:text;mso-width-percent:0;mso-height-percent:0;mso-width-relative:margin;mso-height-relative:margin;v-text-anchor:top" o:gfxdata="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" filled="f" stroked="f">
+            <v:shape id="Cuadro de texto 10" o:spid="_x0000_s1027" type="#_x0000_t202" style="position:absolute;margin-left:0;margin-top:-86.2pt;width:549.75pt;height:102.75pt;z-index:251666432;visibility:visible;mso-wrap-style:square;mso-width-percent:0;mso-height-percent:0;mso-wrap-distance-left:9pt;mso-wrap-distance-top:0;mso-wrap-distance-right:9pt;mso-wrap-distance-bottom:0;mso-position-horizontal:center;mso-position-horizontal-relative:margin;mso-position-vertical:absolute;mso-position-vertical-relative:text;mso-width-percent:0;mso-height-percent:0;mso-width-relative:margin;mso-height-relative:margin;v-text-anchor:top" o:gfxdata="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" filled="f" stroked="f">
               <v:textbox>
                 <w:txbxContent>
                   <w:p>
@@ -1445,7 +1488,7 @@
                         <w:sz w:val="13"/>
                         <w:szCs w:val="13"/>
                       </w:rPr>
-                      <w:t xml:space="preserve"> con </w:t>
+                      <w:t xml:space="preserve"> con</w:t>
                     </w:r>
                     <w:r>
                       <w:rPr>
@@ -1454,7 +1497,16 @@
                         <w:sz w:val="13"/>
                         <w:szCs w:val="13"/>
                       </w:rPr>
-                      <w:t xml:space="preserve">Resolución Administrativa </w:t>
+                      <w:t>:</w:t>
+                    </w:r>
+                    <w:r>
+                      <w:rPr>
+                        <w:rFonts w:ascii="Proxima Nova" w:hAnsi="Proxima Nova"/>
+                        <w:color w:val="595959" w:themeColor="text1" w:themeTint="A6"/>
+                        <w:sz w:val="13"/>
+                        <w:szCs w:val="13"/>
+                      </w:rPr>
+                      <w:t xml:space="preserve"> </w:t>
                     </w:r>
                     <w:r>
                       <w:rPr>
@@ -1685,7 +1737,7 @@
 </file>
 
 <file path=word/footnotes.xml><?xml version="1.0" encoding="utf-8"?>
-<w:footnotes xmlns:wpc="http://schemas.microsoft.com/office/word/2010/wordprocessingCanvas" xmlns:cx="http://schemas.microsoft.com/office/drawing/2014/chartex" xmlns:cx1="http://schemas.microsoft.com/office/drawing/2015/9/8/chartex" xmlns:cx2="http://schemas.microsoft.com/office/drawing/2015/10/21/chartex" xmlns:cx3="http://schemas.microsoft.com/office/drawing/2016/5/9/chartex" xmlns:cx4="http://schemas.microsoft.com/office/drawing/2016/5/10/chartex" xmlns:cx5="http://schemas.microsoft.com/office/drawing/2016/5/11/chartex" xmlns:cx6="http://schemas.microsoft.com/office/drawing/2016/5/12/chartex" xmlns:cx7="http://schemas.microsoft.com/office/drawing/2016/5/13/chartex" xmlns:cx8="http://schemas.microsoft.com/office/drawing/2016/5/14/chartex" xmlns:mc="http://schemas.openxmlformats.org/markup-compatibility/2006" xmlns:aink="http://schemas.microsoft.com/office/drawing/2016/ink" xmlns:am3d="http://schemas.microsoft.com/office/drawing/2017/model3d" xmlns:o="urn:schemas-microsoft-com:office:office" xmlns:r="http://schemas.openxmlformats.org/officeDocument/2006/relationships" xmlns:m="http://schemas.openxmlformats.org/officeDocument/2006/math" xmlns:v="urn:schemas-microsoft-com:vml" xmlns:wp14="http://schemas.microsoft.com/office/word/2010/wordprocessingDrawing" xmlns:wp="http://schemas.openxmlformats.org/drawingml/2006/wordprocessingDrawing" xmlns:w10="urn:schemas-microsoft-com:office:word" xmlns:w="http://schemas.openxmlformats.org/wordprocessingml/2006/main" xmlns:w14="http://schemas.microsoft.com/office/word/2010/wordml" xmlns:w15="http://schemas.microsoft.com/office/word/2012/wordml" xmlns:w16cid="http://schemas.microsoft.com/office/word/2016/wordml/cid" xmlns:w16se="http://schemas.microsoft.com/office/word/2015/wordml/symex" xmlns:wpg="http://schemas.microsoft.com/office/word/2010/wordprocessingGroup" xmlns:wpi="http://schemas.microsoft.com/office/word/2010/wordprocessingInk" xmlns:wne="http://schemas.microsoft.com/office/word/2006/wordml" xmlns:wps="http://schemas.microsoft.com/office/word/2010/wordprocessingShape" mc:Ignorable="w14 w15 w16se w16cid wp14">
+<w:footnotes xmlns:wpc="http://schemas.microsoft.com/office/word/2010/wordprocessingCanvas" xmlns:cx="http://schemas.microsoft.com/office/drawing/2014/chartex" xmlns:cx1="http://schemas.microsoft.com/office/drawing/2015/9/8/chartex" xmlns:cx2="http://schemas.microsoft.com/office/drawing/2015/10/21/chartex" xmlns:cx3="http://schemas.microsoft.com/office/drawing/2016/5/9/chartex" xmlns:cx4="http://schemas.microsoft.com/office/drawing/2016/5/10/chartex" xmlns:cx5="http://schemas.microsoft.com/office/drawing/2016/5/11/chartex" xmlns:cx6="http://schemas.microsoft.com/office/drawing/2016/5/12/chartex" xmlns:cx7="http://schemas.microsoft.com/office/drawing/2016/5/13/chartex" xmlns:cx8="http://schemas.microsoft.com/office/drawing/2016/5/14/chartex" xmlns:mc="http://schemas.openxmlformats.org/markup-compatibility/2006" xmlns:aink="http://schemas.microsoft.com/office/drawing/2016/ink" xmlns:am3d="http://schemas.microsoft.com/office/drawing/2017/model3d" xmlns:o="urn:schemas-microsoft-com:office:office" xmlns:oel="http://schemas.microsoft.com/office/2019/extlst" xmlns:r="http://schemas.openxmlformats.org/officeDocument/2006/relationships" xmlns:m="http://schemas.openxmlformats.org/officeDocument/2006/math" xmlns:v="urn:schemas-microsoft-com:vml" xmlns:wp14="http://schemas.microsoft.com/office/word/2010/wordprocessingDrawing" xmlns:wp="http://schemas.openxmlformats.org/drawingml/2006/wordprocessingDrawing" xmlns:w10="urn:schemas-microsoft-com:office:word" xmlns:w="http://schemas.openxmlformats.org/wordprocessingml/2006/main" xmlns:w14="http://schemas.microsoft.com/office/word/2010/wordml" xmlns:w15="http://schemas.microsoft.com/office/word/2012/wordml" xmlns:w16cex="http://schemas.microsoft.com/office/word/2018/wordml/cex" xmlns:w16cid="http://schemas.microsoft.com/office/word/2016/wordml/cid" xmlns:w16="http://schemas.microsoft.com/office/word/2018/wordml" xmlns:w16sdtdh="http://schemas.microsoft.com/office/word/2020/wordml/sdtdatahash" xmlns:w16se="http://schemas.microsoft.com/office/word/2015/wordml/symex" xmlns:wpg="http://schemas.microsoft.com/office/word/2010/wordprocessingGroup" xmlns:wpi="http://schemas.microsoft.com/office/word/2010/wordprocessingInk" xmlns:wne="http://schemas.microsoft.com/office/word/2006/wordml" xmlns:wps="http://schemas.microsoft.com/office/word/2010/wordprocessingShape" mc:Ignorable="w14 w15 w16se w16cid w16 w16cex w16sdtdh wp14">
   <w:footnote w:type="separator" w:id="-1">
     <w:p>
       <w:r>
@@ -1704,7 +1756,7 @@
 </file>
 
 <file path=word/header1.xml><?xml version="1.0" encoding="utf-8"?>
-<w:hdr xmlns:wpc="http://schemas.microsoft.com/office/word/2010/wordprocessingCanvas" xmlns:cx="http://schemas.microsoft.com/office/drawing/2014/chartex" xmlns:cx1="http://schemas.microsoft.com/office/drawing/2015/9/8/chartex" xmlns:cx2="http://schemas.microsoft.com/office/drawing/2015/10/21/chartex" xmlns:cx3="http://schemas.microsoft.com/office/drawing/2016/5/9/chartex" xmlns:cx4="http://schemas.microsoft.com/office/drawing/2016/5/10/chartex" xmlns:cx5="http://schemas.microsoft.com/office/drawing/2016/5/11/chartex" xmlns:cx6="http://schemas.microsoft.com/office/drawing/2016/5/12/chartex" xmlns:cx7="http://schemas.microsoft.com/office/drawing/2016/5/13/chartex" xmlns:cx8="http://schemas.microsoft.com/office/drawing/2016/5/14/chartex" xmlns:mc="http://schemas.openxmlformats.org/markup-compatibility/2006" xmlns:aink="http://schemas.microsoft.com/office/drawing/2016/ink" xmlns:am3d="http://schemas.microsoft.com/office/drawing/2017/model3d" xmlns:o="urn:schemas-microsoft-com:office:office" xmlns:r="http://schemas.openxmlformats.org/officeDocument/2006/relationships" xmlns:m="http://schemas.openxmlformats.org/officeDocument/2006/math" xmlns:v="urn:schemas-microsoft-com:vml" xmlns:wp14="http://schemas.microsoft.com/office/word/2010/wordprocessingDrawing" xmlns:wp="http://schemas.openxmlformats.org/drawingml/2006/wordprocessingDrawing" xmlns:w10="urn:schemas-microsoft-com:office:word" xmlns:w="http://schemas.openxmlformats.org/wordprocessingml/2006/main" xmlns:w14="http://schemas.microsoft.com/office/word/2010/wordml" xmlns:w15="http://schemas.microsoft.com/office/word/2012/wordml" xmlns:w16cid="http://schemas.microsoft.com/office/word/2016/wordml/cid" xmlns:w16se="http://schemas.microsoft.com/office/word/2015/wordml/symex" xmlns:wpg="http://schemas.microsoft.com/office/word/2010/wordprocessingGroup" xmlns:wpi="http://schemas.microsoft.com/office/word/2010/wordprocessingInk" xmlns:wne="http://schemas.microsoft.com/office/word/2006/wordml" xmlns:wps="http://schemas.microsoft.com/office/word/2010/wordprocessingShape" mc:Ignorable="w14 w15 w16se w16cid wp14">
+<w:hdr xmlns:wpc="http://schemas.microsoft.com/office/word/2010/wordprocessingCanvas" xmlns:cx="http://schemas.microsoft.com/office/drawing/2014/chartex" xmlns:cx1="http://schemas.microsoft.com/office/drawing/2015/9/8/chartex" xmlns:cx2="http://schemas.microsoft.com/office/drawing/2015/10/21/chartex" xmlns:cx3="http://schemas.microsoft.com/office/drawing/2016/5/9/chartex" xmlns:cx4="http://schemas.microsoft.com/office/drawing/2016/5/10/chartex" xmlns:cx5="http://schemas.microsoft.com/office/drawing/2016/5/11/chartex" xmlns:cx6="http://schemas.microsoft.com/office/drawing/2016/5/12/chartex" xmlns:cx7="http://schemas.microsoft.com/office/drawing/2016/5/13/chartex" xmlns:cx8="http://schemas.microsoft.com/office/drawing/2016/5/14/chartex" xmlns:mc="http://schemas.openxmlformats.org/markup-compatibility/2006" xmlns:aink="http://schemas.microsoft.com/office/drawing/2016/ink" xmlns:am3d="http://schemas.microsoft.com/office/drawing/2017/model3d" xmlns:o="urn:schemas-microsoft-com:office:office" xmlns:oel="http://schemas.microsoft.com/office/2019/extlst" xmlns:r="http://schemas.openxmlformats.org/officeDocument/2006/relationships" xmlns:m="http://schemas.openxmlformats.org/officeDocument/2006/math" xmlns:v="urn:schemas-microsoft-com:vml" xmlns:wp14="http://schemas.microsoft.com/office/word/2010/wordprocessingDrawing" xmlns:wp="http://schemas.openxmlformats.org/drawingml/2006/wordprocessingDrawing" xmlns:w10="urn:schemas-microsoft-com:office:word" xmlns:w="http://schemas.openxmlformats.org/wordprocessingml/2006/main" xmlns:w14="http://schemas.microsoft.com/office/word/2010/wordml" xmlns:w15="http://schemas.microsoft.com/office/word/2012/wordml" xmlns:w16cex="http://schemas.microsoft.com/office/word/2018/wordml/cex" xmlns:w16cid="http://schemas.microsoft.com/office/word/2016/wordml/cid" xmlns:w16="http://schemas.microsoft.com/office/word/2018/wordml" xmlns:w16sdtdh="http://schemas.microsoft.com/office/word/2020/wordml/sdtdatahash" xmlns:w16se="http://schemas.microsoft.com/office/word/2015/wordml/symex" xmlns:wpg="http://schemas.microsoft.com/office/word/2010/wordprocessingGroup" xmlns:wpi="http://schemas.microsoft.com/office/word/2010/wordprocessingInk" xmlns:wne="http://schemas.microsoft.com/office/word/2006/wordml" xmlns:wps="http://schemas.microsoft.com/office/word/2010/wordprocessingShape" mc:Ignorable="w14 w15 w16se w16cid w16 w16cex w16sdtdh wp14">
   <w:p>
     <w:pPr>
       <w:pStyle w:val="Encabezado"/>
@@ -1975,7 +2027,7 @@
 </file>
 
 <file path=word/styles.xml><?xml version="1.0" encoding="utf-8"?>
-<w:styles xmlns:mc="http://schemas.openxmlformats.org/markup-compatibility/2006" xmlns:r="http://schemas.openxmlformats.org/officeDocument/2006/relationships" xmlns:w="http://schemas.openxmlformats.org/wordprocessingml/2006/main" xmlns:w14="http://schemas.microsoft.com/office/word/2010/wordml" xmlns:w15="http://schemas.microsoft.com/office/word/2012/wordml" xmlns:w16cid="http://schemas.microsoft.com/office/word/2016/wordml/cid" xmlns:w16se="http://schemas.microsoft.com/office/word/2015/wordml/symex" mc:Ignorable="w14 w15 w16se w16cid">
+<w:styles xmlns:mc="http://schemas.openxmlformats.org/markup-compatibility/2006" xmlns:r="http://schemas.openxmlformats.org/officeDocument/2006/relationships" xmlns:w="http://schemas.openxmlformats.org/wordprocessingml/2006/main" xmlns:w14="http://schemas.microsoft.com/office/word/2010/wordml" xmlns:w15="http://schemas.microsoft.com/office/word/2012/wordml" xmlns:w16cex="http://schemas.microsoft.com/office/word/2018/wordml/cex" xmlns:w16cid="http://schemas.microsoft.com/office/word/2016/wordml/cid" xmlns:w16="http://schemas.microsoft.com/office/word/2018/wordml" xmlns:w16sdtdh="http://schemas.microsoft.com/office/word/2020/wordml/sdtdatahash" xmlns:w16se="http://schemas.microsoft.com/office/word/2015/wordml/symex" mc:Ignorable="w14 w15 w16se w16cid w16 w16cex w16sdtdh">
   <w:docDefaults>
     <w:rPrDefault>
       <w:rPr>
@@ -1987,7 +2039,7 @@
     </w:rPrDefault>
     <w:pPrDefault/>
   </w:docDefaults>
-  <w:latentStyles w:defLockedState="0" w:defUIPriority="99" w:defSemiHidden="0" w:defUnhideWhenUsed="0" w:defQFormat="0" w:count="375">
+  <w:latentStyles w:defLockedState="0" w:defUIPriority="99" w:defSemiHidden="0" w:defUnhideWhenUsed="0" w:defQFormat="0" w:count="376">
     <w:lsdException w:name="Normal" w:uiPriority="0" w:qFormat="1"/>
     <w:lsdException w:name="heading 1" w:uiPriority="9" w:qFormat="1"/>
     <w:lsdException w:name="heading 2" w:semiHidden="1" w:uiPriority="9" w:unhideWhenUsed="1" w:qFormat="1"/>
@@ -2363,6 +2415,7 @@
     <w:lsdException w:name="Smart Hyperlink" w:semiHidden="1" w:unhideWhenUsed="1"/>
     <w:lsdException w:name="Hashtag" w:semiHidden="1" w:unhideWhenUsed="1"/>
     <w:lsdException w:name="Unresolved Mention" w:semiHidden="1" w:unhideWhenUsed="1"/>
+    <w:lsdException w:name="Smart Link" w:semiHidden="1" w:unhideWhenUsed="1"/>
   </w:latentStyles>
   <w:style w:type="paragraph" w:default="1" w:styleId="Normal">
     <w:name w:val="Normal"/>

</xml_diff>

<commit_message>
se realizan cambios para la emision de constancias para informes quinquenales e informes de supervision, se incluye plantilla para constancias quinquenales
</commit_message>
<xml_diff>
--- a/SIGOFCv3/Archivos/Constancias/PlantillaConstanciasTH.docx
+++ b/SIGOFCv3/Archivos/Constancias/PlantillaConstanciasTH.docx
@@ -240,7 +240,7 @@
           <w:sz w:val="22"/>
           <w:szCs w:val="22"/>
         </w:rPr>
-        <w:t>a</w:t>
+        <w:t>o</w:t>
       </w:r>
       <w:r>
         <w:rPr>
@@ -267,27 +267,7 @@
           <w:sz w:val="22"/>
           <w:szCs w:val="22"/>
         </w:rPr>
-        <w:t xml:space="preserve"> </w:t>
-      </w:r>
-      <w:proofErr w:type="spellStart"/>
-      <w:r>
-        <w:rPr>
-          <w:rFonts w:ascii="Proxima Nova" w:hAnsi="Proxima Nova"/>
-          <w:color w:val="595959" w:themeColor="text1" w:themeTint="A6"/>
-          <w:sz w:val="22"/>
-          <w:szCs w:val="22"/>
-        </w:rPr>
-        <w:t>N°</w:t>
-      </w:r>
-      <w:proofErr w:type="spellEnd"/>
-      <w:r>
-        <w:rPr>
-          <w:rFonts w:ascii="Proxima Nova" w:hAnsi="Proxima Nova"/>
-          <w:color w:val="595959" w:themeColor="text1" w:themeTint="A6"/>
-          <w:sz w:val="22"/>
-          <w:szCs w:val="22"/>
-        </w:rPr>
-        <w:t xml:space="preserve"> </w:t>
+        <w:t xml:space="preserve"> N° </w:t>
       </w:r>
       <w:r>
         <w:rPr>
@@ -305,27 +285,7 @@
           <w:sz w:val="22"/>
           <w:szCs w:val="22"/>
         </w:rPr>
-        <w:t xml:space="preserve">, por el cumplimiento de sus obligaciones verificadas como titular del título habilitante </w:t>
-      </w:r>
-      <w:proofErr w:type="spellStart"/>
-      <w:r>
-        <w:rPr>
-          <w:rFonts w:ascii="Proxima Nova" w:hAnsi="Proxima Nova"/>
-          <w:color w:val="595959" w:themeColor="text1" w:themeTint="A6"/>
-          <w:sz w:val="22"/>
-          <w:szCs w:val="22"/>
-        </w:rPr>
-        <w:t>N°</w:t>
-      </w:r>
-      <w:proofErr w:type="spellEnd"/>
-      <w:r>
-        <w:rPr>
-          <w:rFonts w:ascii="Proxima Nova" w:hAnsi="Proxima Nova"/>
-          <w:color w:val="595959" w:themeColor="text1" w:themeTint="A6"/>
-          <w:sz w:val="22"/>
-          <w:szCs w:val="22"/>
-        </w:rPr>
-        <w:t xml:space="preserve"> </w:t>
+        <w:t xml:space="preserve">, por el cumplimiento de sus obligaciones verificadas como titular del título habilitante N° </w:t>
       </w:r>
       <w:r>
         <w:rPr>
@@ -883,8 +843,12 @@
       </w:r>
     </w:p>
     <w:sectPr>
-      <w:headerReference w:type="default" r:id="rId8"/>
-      <w:footerReference w:type="default" r:id="rId9"/>
+      <w:headerReference w:type="even" r:id="rId8"/>
+      <w:headerReference w:type="default" r:id="rId9"/>
+      <w:footerReference w:type="even" r:id="rId10"/>
+      <w:footerReference w:type="default" r:id="rId11"/>
+      <w:headerReference w:type="first" r:id="rId12"/>
+      <w:footerReference w:type="first" r:id="rId13"/>
       <w:pgSz w:w="11900" w:h="16840"/>
       <w:pgMar w:top="1660" w:right="1701" w:bottom="1417" w:left="1701" w:header="705" w:footer="708" w:gutter="0"/>
       <w:cols w:space="708"/>
@@ -914,6 +878,16 @@
 </file>
 
 <file path=word/footer1.xml><?xml version="1.0" encoding="utf-8"?>
+<w:ftr xmlns:wpc="http://schemas.microsoft.com/office/word/2010/wordprocessingCanvas" xmlns:cx="http://schemas.microsoft.com/office/drawing/2014/chartex" xmlns:cx1="http://schemas.microsoft.com/office/drawing/2015/9/8/chartex" xmlns:cx2="http://schemas.microsoft.com/office/drawing/2015/10/21/chartex" xmlns:cx3="http://schemas.microsoft.com/office/drawing/2016/5/9/chartex" xmlns:cx4="http://schemas.microsoft.com/office/drawing/2016/5/10/chartex" xmlns:cx5="http://schemas.microsoft.com/office/drawing/2016/5/11/chartex" xmlns:cx6="http://schemas.microsoft.com/office/drawing/2016/5/12/chartex" xmlns:cx7="http://schemas.microsoft.com/office/drawing/2016/5/13/chartex" xmlns:cx8="http://schemas.microsoft.com/office/drawing/2016/5/14/chartex" xmlns:mc="http://schemas.openxmlformats.org/markup-compatibility/2006" xmlns:aink="http://schemas.microsoft.com/office/drawing/2016/ink" xmlns:am3d="http://schemas.microsoft.com/office/drawing/2017/model3d" xmlns:o="urn:schemas-microsoft-com:office:office" xmlns:oel="http://schemas.microsoft.com/office/2019/extlst" xmlns:r="http://schemas.openxmlformats.org/officeDocument/2006/relationships" xmlns:m="http://schemas.openxmlformats.org/officeDocument/2006/math" xmlns:v="urn:schemas-microsoft-com:vml" xmlns:wp14="http://schemas.microsoft.com/office/word/2010/wordprocessingDrawing" xmlns:wp="http://schemas.openxmlformats.org/drawingml/2006/wordprocessingDrawing" xmlns:w10="urn:schemas-microsoft-com:office:word" xmlns:w="http://schemas.openxmlformats.org/wordprocessingml/2006/main" xmlns:w14="http://schemas.microsoft.com/office/word/2010/wordml" xmlns:w15="http://schemas.microsoft.com/office/word/2012/wordml" xmlns:w16cex="http://schemas.microsoft.com/office/word/2018/wordml/cex" xmlns:w16cid="http://schemas.microsoft.com/office/word/2016/wordml/cid" xmlns:w16="http://schemas.microsoft.com/office/word/2018/wordml" xmlns:w16sdtdh="http://schemas.microsoft.com/office/word/2020/wordml/sdtdatahash" xmlns:w16se="http://schemas.microsoft.com/office/word/2015/wordml/symex" xmlns:wpg="http://schemas.microsoft.com/office/word/2010/wordprocessingGroup" xmlns:wpi="http://schemas.microsoft.com/office/word/2010/wordprocessingInk" xmlns:wne="http://schemas.microsoft.com/office/word/2006/wordml" xmlns:wps="http://schemas.microsoft.com/office/word/2010/wordprocessingShape" mc:Ignorable="w14 w15 w16se w16cid w16 w16cex w16sdtdh wp14">
+  <w:p>
+    <w:pPr>
+      <w:pStyle w:val="Piedepgina"/>
+    </w:pPr>
+  </w:p>
+</w:ftr>
+</file>
+
+<file path=word/footer2.xml><?xml version="1.0" encoding="utf-8"?>
 <w:ftr xmlns:wpc="http://schemas.microsoft.com/office/word/2010/wordprocessingCanvas" xmlns:cx="http://schemas.microsoft.com/office/drawing/2014/chartex" xmlns:cx1="http://schemas.microsoft.com/office/drawing/2015/9/8/chartex" xmlns:cx2="http://schemas.microsoft.com/office/drawing/2015/10/21/chartex" xmlns:cx3="http://schemas.microsoft.com/office/drawing/2016/5/9/chartex" xmlns:cx4="http://schemas.microsoft.com/office/drawing/2016/5/10/chartex" xmlns:cx5="http://schemas.microsoft.com/office/drawing/2016/5/11/chartex" xmlns:cx6="http://schemas.microsoft.com/office/drawing/2016/5/12/chartex" xmlns:cx7="http://schemas.microsoft.com/office/drawing/2016/5/13/chartex" xmlns:cx8="http://schemas.microsoft.com/office/drawing/2016/5/14/chartex" xmlns:mc="http://schemas.openxmlformats.org/markup-compatibility/2006" xmlns:aink="http://schemas.microsoft.com/office/drawing/2016/ink" xmlns:am3d="http://schemas.microsoft.com/office/drawing/2017/model3d" xmlns:o="urn:schemas-microsoft-com:office:office" xmlns:oel="http://schemas.microsoft.com/office/2019/extlst" xmlns:r="http://schemas.openxmlformats.org/officeDocument/2006/relationships" xmlns:m="http://schemas.openxmlformats.org/officeDocument/2006/math" xmlns:v="urn:schemas-microsoft-com:vml" xmlns:wp14="http://schemas.microsoft.com/office/word/2010/wordprocessingDrawing" xmlns:wp="http://schemas.openxmlformats.org/drawingml/2006/wordprocessingDrawing" xmlns:w10="urn:schemas-microsoft-com:office:word" xmlns:w="http://schemas.openxmlformats.org/wordprocessingml/2006/main" xmlns:w14="http://schemas.microsoft.com/office/word/2010/wordml" xmlns:w15="http://schemas.microsoft.com/office/word/2012/wordml" xmlns:w16cex="http://schemas.microsoft.com/office/word/2018/wordml/cex" xmlns:w16cid="http://schemas.microsoft.com/office/word/2016/wordml/cid" xmlns:w16="http://schemas.microsoft.com/office/word/2018/wordml" xmlns:w16sdtdh="http://schemas.microsoft.com/office/word/2020/wordml/sdtdatahash" xmlns:w16se="http://schemas.microsoft.com/office/word/2015/wordml/symex" xmlns:wpg="http://schemas.microsoft.com/office/word/2010/wordprocessingGroup" xmlns:wpi="http://schemas.microsoft.com/office/word/2010/wordprocessingInk" xmlns:wne="http://schemas.microsoft.com/office/word/2006/wordml" xmlns:wps="http://schemas.microsoft.com/office/word/2010/wordprocessingShape" mc:Ignorable="w14 w15 w16se w16cid w16 w16cex w16sdtdh wp14">
   <w:p>
     <w:pPr>
@@ -1116,7 +1090,6 @@
                           <w:r>
                             <w:t xml:space="preserve"> </w:t>
                           </w:r>
-                          <w:proofErr w:type="gramStart"/>
                           <w:r>
                             <w:rPr>
                               <w:rFonts w:ascii="Proxima Nova" w:hAnsi="Proxima Nova"/>
@@ -1124,9 +1097,8 @@
                               <w:sz w:val="13"/>
                               <w:szCs w:val="13"/>
                             </w:rPr>
-                            <w:t>Aprobado</w:t>
-                          </w:r>
-                          <w:proofErr w:type="gramEnd"/>
+                            <w:t>Aprobado con</w:t>
+                          </w:r>
                           <w:r>
                             <w:rPr>
                               <w:rFonts w:ascii="Proxima Nova" w:hAnsi="Proxima Nova"/>
@@ -1134,7 +1106,7 @@
                               <w:sz w:val="13"/>
                               <w:szCs w:val="13"/>
                             </w:rPr>
-                            <w:t xml:space="preserve"> con</w:t>
+                            <w:t xml:space="preserve"> resolución</w:t>
                           </w:r>
                           <w:r>
                             <w:rPr>
@@ -1269,27 +1241,7 @@
                               <w:sz w:val="13"/>
                               <w:szCs w:val="13"/>
                             </w:rPr>
-                            <w:t xml:space="preserve"> e ingresando la siguiente clave-</w:t>
-                          </w:r>
-                          <w:proofErr w:type="spellStart"/>
-                          <w:r>
-                            <w:rPr>
-                              <w:rFonts w:ascii="Proxima Nova" w:hAnsi="Proxima Nova"/>
-                              <w:color w:val="595959" w:themeColor="text1" w:themeTint="A6"/>
-                              <w:sz w:val="13"/>
-                              <w:szCs w:val="13"/>
-                            </w:rPr>
-                            <w:t>std</w:t>
-                          </w:r>
-                          <w:proofErr w:type="spellEnd"/>
-                          <w:r>
-                            <w:rPr>
-                              <w:rFonts w:ascii="Proxima Nova" w:hAnsi="Proxima Nova"/>
-                              <w:color w:val="595959" w:themeColor="text1" w:themeTint="A6"/>
-                              <w:sz w:val="13"/>
-                              <w:szCs w:val="13"/>
-                            </w:rPr>
-                            <w:t xml:space="preserve">: </w:t>
+                            <w:t xml:space="preserve"> e ingresando la siguiente clave-std: </w:t>
                           </w:r>
                           <w:r>
                             <w:rPr>
@@ -1470,7 +1422,6 @@
                     <w:r>
                       <w:t xml:space="preserve"> </w:t>
                     </w:r>
-                    <w:proofErr w:type="gramStart"/>
                     <w:r>
                       <w:rPr>
                         <w:rFonts w:ascii="Proxima Nova" w:hAnsi="Proxima Nova"/>
@@ -1478,9 +1429,8 @@
                         <w:sz w:val="13"/>
                         <w:szCs w:val="13"/>
                       </w:rPr>
-                      <w:t>Aprobado</w:t>
-                    </w:r>
-                    <w:proofErr w:type="gramEnd"/>
+                      <w:t>Aprobado con</w:t>
+                    </w:r>
                     <w:r>
                       <w:rPr>
                         <w:rFonts w:ascii="Proxima Nova" w:hAnsi="Proxima Nova"/>
@@ -1488,7 +1438,7 @@
                         <w:sz w:val="13"/>
                         <w:szCs w:val="13"/>
                       </w:rPr>
-                      <w:t xml:space="preserve"> con</w:t>
+                      <w:t xml:space="preserve"> resolución</w:t>
                     </w:r>
                     <w:r>
                       <w:rPr>
@@ -1623,27 +1573,7 @@
                         <w:sz w:val="13"/>
                         <w:szCs w:val="13"/>
                       </w:rPr>
-                      <w:t xml:space="preserve"> e ingresando la siguiente clave-</w:t>
-                    </w:r>
-                    <w:proofErr w:type="spellStart"/>
-                    <w:r>
-                      <w:rPr>
-                        <w:rFonts w:ascii="Proxima Nova" w:hAnsi="Proxima Nova"/>
-                        <w:color w:val="595959" w:themeColor="text1" w:themeTint="A6"/>
-                        <w:sz w:val="13"/>
-                        <w:szCs w:val="13"/>
-                      </w:rPr>
-                      <w:t>std</w:t>
-                    </w:r>
-                    <w:proofErr w:type="spellEnd"/>
-                    <w:r>
-                      <w:rPr>
-                        <w:rFonts w:ascii="Proxima Nova" w:hAnsi="Proxima Nova"/>
-                        <w:color w:val="595959" w:themeColor="text1" w:themeTint="A6"/>
-                        <w:sz w:val="13"/>
-                        <w:szCs w:val="13"/>
-                      </w:rPr>
-                      <w:t xml:space="preserve">: </w:t>
+                      <w:t xml:space="preserve"> e ingresando la siguiente clave-std: </w:t>
                     </w:r>
                     <w:r>
                       <w:rPr>
@@ -1736,6 +1666,16 @@
 </w:ftr>
 </file>
 
+<file path=word/footer3.xml><?xml version="1.0" encoding="utf-8"?>
+<w:ftr xmlns:wpc="http://schemas.microsoft.com/office/word/2010/wordprocessingCanvas" xmlns:cx="http://schemas.microsoft.com/office/drawing/2014/chartex" xmlns:cx1="http://schemas.microsoft.com/office/drawing/2015/9/8/chartex" xmlns:cx2="http://schemas.microsoft.com/office/drawing/2015/10/21/chartex" xmlns:cx3="http://schemas.microsoft.com/office/drawing/2016/5/9/chartex" xmlns:cx4="http://schemas.microsoft.com/office/drawing/2016/5/10/chartex" xmlns:cx5="http://schemas.microsoft.com/office/drawing/2016/5/11/chartex" xmlns:cx6="http://schemas.microsoft.com/office/drawing/2016/5/12/chartex" xmlns:cx7="http://schemas.microsoft.com/office/drawing/2016/5/13/chartex" xmlns:cx8="http://schemas.microsoft.com/office/drawing/2016/5/14/chartex" xmlns:mc="http://schemas.openxmlformats.org/markup-compatibility/2006" xmlns:aink="http://schemas.microsoft.com/office/drawing/2016/ink" xmlns:am3d="http://schemas.microsoft.com/office/drawing/2017/model3d" xmlns:o="urn:schemas-microsoft-com:office:office" xmlns:oel="http://schemas.microsoft.com/office/2019/extlst" xmlns:r="http://schemas.openxmlformats.org/officeDocument/2006/relationships" xmlns:m="http://schemas.openxmlformats.org/officeDocument/2006/math" xmlns:v="urn:schemas-microsoft-com:vml" xmlns:wp14="http://schemas.microsoft.com/office/word/2010/wordprocessingDrawing" xmlns:wp="http://schemas.openxmlformats.org/drawingml/2006/wordprocessingDrawing" xmlns:w10="urn:schemas-microsoft-com:office:word" xmlns:w="http://schemas.openxmlformats.org/wordprocessingml/2006/main" xmlns:w14="http://schemas.microsoft.com/office/word/2010/wordml" xmlns:w15="http://schemas.microsoft.com/office/word/2012/wordml" xmlns:w16cex="http://schemas.microsoft.com/office/word/2018/wordml/cex" xmlns:w16cid="http://schemas.microsoft.com/office/word/2016/wordml/cid" xmlns:w16="http://schemas.microsoft.com/office/word/2018/wordml" xmlns:w16sdtdh="http://schemas.microsoft.com/office/word/2020/wordml/sdtdatahash" xmlns:w16se="http://schemas.microsoft.com/office/word/2015/wordml/symex" xmlns:wpg="http://schemas.microsoft.com/office/word/2010/wordprocessingGroup" xmlns:wpi="http://schemas.microsoft.com/office/word/2010/wordprocessingInk" xmlns:wne="http://schemas.microsoft.com/office/word/2006/wordml" xmlns:wps="http://schemas.microsoft.com/office/word/2010/wordprocessingShape" mc:Ignorable="w14 w15 w16se w16cid w16 w16cex w16sdtdh wp14">
+  <w:p>
+    <w:pPr>
+      <w:pStyle w:val="Piedepgina"/>
+    </w:pPr>
+  </w:p>
+</w:ftr>
+</file>
+
 <file path=word/footnotes.xml><?xml version="1.0" encoding="utf-8"?>
 <w:footnotes xmlns:wpc="http://schemas.microsoft.com/office/word/2010/wordprocessingCanvas" xmlns:cx="http://schemas.microsoft.com/office/drawing/2014/chartex" xmlns:cx1="http://schemas.microsoft.com/office/drawing/2015/9/8/chartex" xmlns:cx2="http://schemas.microsoft.com/office/drawing/2015/10/21/chartex" xmlns:cx3="http://schemas.microsoft.com/office/drawing/2016/5/9/chartex" xmlns:cx4="http://schemas.microsoft.com/office/drawing/2016/5/10/chartex" xmlns:cx5="http://schemas.microsoft.com/office/drawing/2016/5/11/chartex" xmlns:cx6="http://schemas.microsoft.com/office/drawing/2016/5/12/chartex" xmlns:cx7="http://schemas.microsoft.com/office/drawing/2016/5/13/chartex" xmlns:cx8="http://schemas.microsoft.com/office/drawing/2016/5/14/chartex" xmlns:mc="http://schemas.openxmlformats.org/markup-compatibility/2006" xmlns:aink="http://schemas.microsoft.com/office/drawing/2016/ink" xmlns:am3d="http://schemas.microsoft.com/office/drawing/2017/model3d" xmlns:o="urn:schemas-microsoft-com:office:office" xmlns:oel="http://schemas.microsoft.com/office/2019/extlst" xmlns:r="http://schemas.openxmlformats.org/officeDocument/2006/relationships" xmlns:m="http://schemas.openxmlformats.org/officeDocument/2006/math" xmlns:v="urn:schemas-microsoft-com:vml" xmlns:wp14="http://schemas.microsoft.com/office/word/2010/wordprocessingDrawing" xmlns:wp="http://schemas.openxmlformats.org/drawingml/2006/wordprocessingDrawing" xmlns:w10="urn:schemas-microsoft-com:office:word" xmlns:w="http://schemas.openxmlformats.org/wordprocessingml/2006/main" xmlns:w14="http://schemas.microsoft.com/office/word/2010/wordml" xmlns:w15="http://schemas.microsoft.com/office/word/2012/wordml" xmlns:w16cex="http://schemas.microsoft.com/office/word/2018/wordml/cex" xmlns:w16cid="http://schemas.microsoft.com/office/word/2016/wordml/cid" xmlns:w16="http://schemas.microsoft.com/office/word/2018/wordml" xmlns:w16sdtdh="http://schemas.microsoft.com/office/word/2020/wordml/sdtdatahash" xmlns:w16se="http://schemas.microsoft.com/office/word/2015/wordml/symex" xmlns:wpg="http://schemas.microsoft.com/office/word/2010/wordprocessingGroup" xmlns:wpi="http://schemas.microsoft.com/office/word/2010/wordprocessingInk" xmlns:wne="http://schemas.microsoft.com/office/word/2006/wordml" xmlns:wps="http://schemas.microsoft.com/office/word/2010/wordprocessingShape" mc:Ignorable="w14 w15 w16se w16cid w16 w16cex w16sdtdh wp14">
   <w:footnote w:type="separator" w:id="-1">
@@ -1756,6 +1696,16 @@
 </file>
 
 <file path=word/header1.xml><?xml version="1.0" encoding="utf-8"?>
+<w:hdr xmlns:wpc="http://schemas.microsoft.com/office/word/2010/wordprocessingCanvas" xmlns:cx="http://schemas.microsoft.com/office/drawing/2014/chartex" xmlns:cx1="http://schemas.microsoft.com/office/drawing/2015/9/8/chartex" xmlns:cx2="http://schemas.microsoft.com/office/drawing/2015/10/21/chartex" xmlns:cx3="http://schemas.microsoft.com/office/drawing/2016/5/9/chartex" xmlns:cx4="http://schemas.microsoft.com/office/drawing/2016/5/10/chartex" xmlns:cx5="http://schemas.microsoft.com/office/drawing/2016/5/11/chartex" xmlns:cx6="http://schemas.microsoft.com/office/drawing/2016/5/12/chartex" xmlns:cx7="http://schemas.microsoft.com/office/drawing/2016/5/13/chartex" xmlns:cx8="http://schemas.microsoft.com/office/drawing/2016/5/14/chartex" xmlns:mc="http://schemas.openxmlformats.org/markup-compatibility/2006" xmlns:aink="http://schemas.microsoft.com/office/drawing/2016/ink" xmlns:am3d="http://schemas.microsoft.com/office/drawing/2017/model3d" xmlns:o="urn:schemas-microsoft-com:office:office" xmlns:oel="http://schemas.microsoft.com/office/2019/extlst" xmlns:r="http://schemas.openxmlformats.org/officeDocument/2006/relationships" xmlns:m="http://schemas.openxmlformats.org/officeDocument/2006/math" xmlns:v="urn:schemas-microsoft-com:vml" xmlns:wp14="http://schemas.microsoft.com/office/word/2010/wordprocessingDrawing" xmlns:wp="http://schemas.openxmlformats.org/drawingml/2006/wordprocessingDrawing" xmlns:w10="urn:schemas-microsoft-com:office:word" xmlns:w="http://schemas.openxmlformats.org/wordprocessingml/2006/main" xmlns:w14="http://schemas.microsoft.com/office/word/2010/wordml" xmlns:w15="http://schemas.microsoft.com/office/word/2012/wordml" xmlns:w16cex="http://schemas.microsoft.com/office/word/2018/wordml/cex" xmlns:w16cid="http://schemas.microsoft.com/office/word/2016/wordml/cid" xmlns:w16="http://schemas.microsoft.com/office/word/2018/wordml" xmlns:w16sdtdh="http://schemas.microsoft.com/office/word/2020/wordml/sdtdatahash" xmlns:w16se="http://schemas.microsoft.com/office/word/2015/wordml/symex" xmlns:wpg="http://schemas.microsoft.com/office/word/2010/wordprocessingGroup" xmlns:wpi="http://schemas.microsoft.com/office/word/2010/wordprocessingInk" xmlns:wne="http://schemas.microsoft.com/office/word/2006/wordml" xmlns:wps="http://schemas.microsoft.com/office/word/2010/wordprocessingShape" mc:Ignorable="w14 w15 w16se w16cid w16 w16cex w16sdtdh wp14">
+  <w:p>
+    <w:pPr>
+      <w:pStyle w:val="Encabezado"/>
+    </w:pPr>
+  </w:p>
+</w:hdr>
+</file>
+
+<file path=word/header2.xml><?xml version="1.0" encoding="utf-8"?>
 <w:hdr xmlns:wpc="http://schemas.microsoft.com/office/word/2010/wordprocessingCanvas" xmlns:cx="http://schemas.microsoft.com/office/drawing/2014/chartex" xmlns:cx1="http://schemas.microsoft.com/office/drawing/2015/9/8/chartex" xmlns:cx2="http://schemas.microsoft.com/office/drawing/2015/10/21/chartex" xmlns:cx3="http://schemas.microsoft.com/office/drawing/2016/5/9/chartex" xmlns:cx4="http://schemas.microsoft.com/office/drawing/2016/5/10/chartex" xmlns:cx5="http://schemas.microsoft.com/office/drawing/2016/5/11/chartex" xmlns:cx6="http://schemas.microsoft.com/office/drawing/2016/5/12/chartex" xmlns:cx7="http://schemas.microsoft.com/office/drawing/2016/5/13/chartex" xmlns:cx8="http://schemas.microsoft.com/office/drawing/2016/5/14/chartex" xmlns:mc="http://schemas.openxmlformats.org/markup-compatibility/2006" xmlns:aink="http://schemas.microsoft.com/office/drawing/2016/ink" xmlns:am3d="http://schemas.microsoft.com/office/drawing/2017/model3d" xmlns:o="urn:schemas-microsoft-com:office:office" xmlns:oel="http://schemas.microsoft.com/office/2019/extlst" xmlns:r="http://schemas.openxmlformats.org/officeDocument/2006/relationships" xmlns:m="http://schemas.openxmlformats.org/officeDocument/2006/math" xmlns:v="urn:schemas-microsoft-com:vml" xmlns:wp14="http://schemas.microsoft.com/office/word/2010/wordprocessingDrawing" xmlns:wp="http://schemas.openxmlformats.org/drawingml/2006/wordprocessingDrawing" xmlns:w10="urn:schemas-microsoft-com:office:word" xmlns:w="http://schemas.openxmlformats.org/wordprocessingml/2006/main" xmlns:w14="http://schemas.microsoft.com/office/word/2010/wordml" xmlns:w15="http://schemas.microsoft.com/office/word/2012/wordml" xmlns:w16cex="http://schemas.microsoft.com/office/word/2018/wordml/cex" xmlns:w16cid="http://schemas.microsoft.com/office/word/2016/wordml/cid" xmlns:w16="http://schemas.microsoft.com/office/word/2018/wordml" xmlns:w16sdtdh="http://schemas.microsoft.com/office/word/2020/wordml/sdtdatahash" xmlns:w16se="http://schemas.microsoft.com/office/word/2015/wordml/symex" xmlns:wpg="http://schemas.microsoft.com/office/word/2010/wordprocessingGroup" xmlns:wpi="http://schemas.microsoft.com/office/word/2010/wordprocessingInk" xmlns:wne="http://schemas.microsoft.com/office/word/2006/wordml" xmlns:wps="http://schemas.microsoft.com/office/word/2010/wordprocessingShape" mc:Ignorable="w14 w15 w16se w16cid w16 w16cex w16sdtdh wp14">
   <w:p>
     <w:pPr>
@@ -1829,7 +1779,6 @@
                               <w:lang w:val="es-ES"/>
                             </w:rPr>
                           </w:pPr>
-                          <w:proofErr w:type="spellStart"/>
                           <w:r>
                             <w:rPr>
                               <w:rFonts w:ascii="Proxima Nova" w:hAnsi="Proxima Nova"/>
@@ -1839,7 +1788,6 @@
                             </w:rPr>
                             <w:t>Nº</w:t>
                           </w:r>
-                          <w:proofErr w:type="spellEnd"/>
                           <w:r>
                             <w:rPr>
                               <w:rFonts w:ascii="Proxima Nova" w:hAnsi="Proxima Nova"/>
@@ -2022,6 +1970,16 @@
         </wp:anchor>
       </w:drawing>
     </w:r>
+  </w:p>
+</w:hdr>
+</file>
+
+<file path=word/header3.xml><?xml version="1.0" encoding="utf-8"?>
+<w:hdr xmlns:wpc="http://schemas.microsoft.com/office/word/2010/wordprocessingCanvas" xmlns:cx="http://schemas.microsoft.com/office/drawing/2014/chartex" xmlns:cx1="http://schemas.microsoft.com/office/drawing/2015/9/8/chartex" xmlns:cx2="http://schemas.microsoft.com/office/drawing/2015/10/21/chartex" xmlns:cx3="http://schemas.microsoft.com/office/drawing/2016/5/9/chartex" xmlns:cx4="http://schemas.microsoft.com/office/drawing/2016/5/10/chartex" xmlns:cx5="http://schemas.microsoft.com/office/drawing/2016/5/11/chartex" xmlns:cx6="http://schemas.microsoft.com/office/drawing/2016/5/12/chartex" xmlns:cx7="http://schemas.microsoft.com/office/drawing/2016/5/13/chartex" xmlns:cx8="http://schemas.microsoft.com/office/drawing/2016/5/14/chartex" xmlns:mc="http://schemas.openxmlformats.org/markup-compatibility/2006" xmlns:aink="http://schemas.microsoft.com/office/drawing/2016/ink" xmlns:am3d="http://schemas.microsoft.com/office/drawing/2017/model3d" xmlns:o="urn:schemas-microsoft-com:office:office" xmlns:oel="http://schemas.microsoft.com/office/2019/extlst" xmlns:r="http://schemas.openxmlformats.org/officeDocument/2006/relationships" xmlns:m="http://schemas.openxmlformats.org/officeDocument/2006/math" xmlns:v="urn:schemas-microsoft-com:vml" xmlns:wp14="http://schemas.microsoft.com/office/word/2010/wordprocessingDrawing" xmlns:wp="http://schemas.openxmlformats.org/drawingml/2006/wordprocessingDrawing" xmlns:w10="urn:schemas-microsoft-com:office:word" xmlns:w="http://schemas.openxmlformats.org/wordprocessingml/2006/main" xmlns:w14="http://schemas.microsoft.com/office/word/2010/wordml" xmlns:w15="http://schemas.microsoft.com/office/word/2012/wordml" xmlns:w16cex="http://schemas.microsoft.com/office/word/2018/wordml/cex" xmlns:w16cid="http://schemas.microsoft.com/office/word/2016/wordml/cid" xmlns:w16="http://schemas.microsoft.com/office/word/2018/wordml" xmlns:w16sdtdh="http://schemas.microsoft.com/office/word/2020/wordml/sdtdatahash" xmlns:w16se="http://schemas.microsoft.com/office/word/2015/wordml/symex" xmlns:wpg="http://schemas.microsoft.com/office/word/2010/wordprocessingGroup" xmlns:wpi="http://schemas.microsoft.com/office/word/2010/wordprocessingInk" xmlns:wne="http://schemas.microsoft.com/office/word/2006/wordml" xmlns:wps="http://schemas.microsoft.com/office/word/2010/wordprocessingShape" mc:Ignorable="w14 w15 w16se w16cid w16 w16cex w16sdtdh wp14">
+  <w:p>
+    <w:pPr>
+      <w:pStyle w:val="Encabezado"/>
+    </w:pPr>
   </w:p>
 </w:hdr>
 </file>

</xml_diff>